<commit_message>
adding testing reports (REGISTER)
</commit_message>
<xml_diff>
--- a/Test Exploratorio sprint 1.docx
+++ b/Test Exploratorio sprint 1.docx
@@ -306,110 +306,484 @@
         <w:rPr>
           <w:b/>
           <w:bCs/>
-        </w:rPr>
-      </w:pPr>
-      <w:r>
-        <w:rPr>
-          <w:b/>
-          <w:bCs/>
-        </w:rPr>
-        <w:t>Escenarios:</w:t>
-      </w:r>
-    </w:p>
-    <w:p>
-      <w:r>
-        <w:t>Escenario 1: Inicio de Sesión con Credenciales Válidas</w:t>
-      </w:r>
-    </w:p>
-    <w:p>
-      <w:r>
-        <w:t>Escenario 2: Inicio de Sesión con Credenciales Inválidas</w:t>
-      </w:r>
-    </w:p>
-    <w:p>
-      <w:r>
-        <w:t>Escenario 3: Registro Exitoso</w:t>
-      </w:r>
-    </w:p>
-    <w:p>
-      <w:r>
-        <w:t>Escenario 4: Registro con Datos Incompletos</w:t>
-      </w:r>
-    </w:p>
-    <w:p>
-      <w:r>
-        <w:t>Escenario 5: Registro con Correo Electrónico Inválido</w:t>
+          <w:u w:val="single"/>
+        </w:rPr>
+      </w:pPr>
+      <w:r>
+        <w:rPr>
+          <w:b/>
+          <w:bCs/>
+          <w:u w:val="single"/>
+        </w:rPr>
+        <w:t>Escenarios posibles testeados: REGISTER</w:t>
+      </w:r>
+    </w:p>
+    <w:p>
+      <w:pPr>
+        <w:rPr>
+          <w:b/>
+          <w:bCs/>
+        </w:rPr>
+      </w:pPr>
+      <w:r>
+        <w:rPr>
+          <w:b/>
+          <w:bCs/>
+        </w:rPr>
+        <w:drawing>
+          <wp:inline distT="0" distB="0" distL="0" distR="0" wp14:anchorId="60488B0E" wp14:editId="4AB257AA">
+            <wp:extent cx="5400040" cy="1511300"/>
+            <wp:effectExtent l="0" t="0" r="0" b="0"/>
+            <wp:docPr id="1" name="Picture 1"/>
+            <wp:cNvGraphicFramePr>
+              <a:graphicFrameLocks xmlns:a="http://schemas.openxmlformats.org/drawingml/2006/main" noChangeAspect="1"/>
+            </wp:cNvGraphicFramePr>
+            <a:graphic xmlns:a="http://schemas.openxmlformats.org/drawingml/2006/main">
+              <a:graphicData uri="http://schemas.openxmlformats.org/drawingml/2006/picture">
+                <pic:pic xmlns:pic="http://schemas.openxmlformats.org/drawingml/2006/picture">
+                  <pic:nvPicPr>
+                    <pic:cNvPr id="1" name=""/>
+                    <pic:cNvPicPr/>
+                  </pic:nvPicPr>
+                  <pic:blipFill>
+                    <a:blip r:embed="rId5"/>
+                    <a:stretch>
+                      <a:fillRect/>
+                    </a:stretch>
+                  </pic:blipFill>
+                  <pic:spPr>
+                    <a:xfrm>
+                      <a:off x="0" y="0"/>
+                      <a:ext cx="5400040" cy="1511300"/>
+                    </a:xfrm>
+                    <a:prstGeom prst="rect">
+                      <a:avLst/>
+                    </a:prstGeom>
+                  </pic:spPr>
+                </pic:pic>
+              </a:graphicData>
+            </a:graphic>
+          </wp:inline>
+        </w:drawing>
+      </w:r>
+    </w:p>
+    <w:p>
+      <w:pPr>
+        <w:rPr>
+          <w:b/>
+          <w:bCs/>
+        </w:rPr>
+      </w:pPr>
+    </w:p>
+    <w:p>
+      <w:pPr>
+        <w:rPr>
+          <w:b/>
+          <w:bCs/>
+        </w:rPr>
+      </w:pPr>
+    </w:p>
+    <w:p>
+      <w:pPr>
+        <w:rPr>
+          <w:b/>
+          <w:bCs/>
+        </w:rPr>
+      </w:pPr>
+    </w:p>
+    <w:p>
+      <w:pPr>
+        <w:pStyle w:val="ListParagraph"/>
+        <w:numPr>
+          <w:ilvl w:val="0"/>
+          <w:numId w:val="8"/>
+        </w:numPr>
+        <w:rPr>
+          <w:b/>
+          <w:bCs/>
+        </w:rPr>
+      </w:pPr>
+      <w:r>
+        <w:rPr>
+          <w:b/>
+          <w:bCs/>
+        </w:rPr>
+        <w:lastRenderedPageBreak/>
+        <w:t>Registro usuario con datos validos</w:t>
+      </w:r>
+    </w:p>
+    <w:p>
+      <w:pPr>
+        <w:pStyle w:val="ListParagraph"/>
+        <w:numPr>
+          <w:ilvl w:val="1"/>
+          <w:numId w:val="8"/>
+        </w:numPr>
+      </w:pPr>
+      <w:r>
+        <w:t>Microservicio: SafeWallet-UserDataFull.</w:t>
+      </w:r>
+    </w:p>
+    <w:p>
+      <w:pPr>
+        <w:pStyle w:val="ListParagraph"/>
+        <w:numPr>
+          <w:ilvl w:val="1"/>
+          <w:numId w:val="8"/>
+        </w:numPr>
+      </w:pPr>
+      <w:r>
+        <w:t>Clase: RegisterTest.</w:t>
+      </w:r>
+    </w:p>
+    <w:p>
+      <w:pPr>
+        <w:pStyle w:val="ListParagraph"/>
+        <w:numPr>
+          <w:ilvl w:val="1"/>
+          <w:numId w:val="8"/>
+        </w:numPr>
+      </w:pPr>
+      <w:r>
+        <w:t xml:space="preserve">Test: </w:t>
+      </w:r>
+      <w:r>
+        <w:t>testCreateUser_Success</w:t>
+      </w:r>
+    </w:p>
+    <w:p>
+      <w:pPr>
+        <w:pStyle w:val="ListParagraph"/>
+        <w:numPr>
+          <w:ilvl w:val="1"/>
+          <w:numId w:val="8"/>
+        </w:numPr>
+      </w:pPr>
+      <w:r>
+        <w:t>Resultado: Passed</w:t>
+      </w:r>
+    </w:p>
+    <w:p>
+      <w:pPr>
+        <w:pStyle w:val="ListParagraph"/>
+        <w:numPr>
+          <w:ilvl w:val="0"/>
+          <w:numId w:val="8"/>
+        </w:numPr>
+        <w:rPr>
+          <w:b/>
+          <w:bCs/>
+        </w:rPr>
+      </w:pPr>
+      <w:r>
+        <w:rPr>
+          <w:b/>
+          <w:bCs/>
+        </w:rPr>
+        <w:t xml:space="preserve">Registro usuario con </w:t>
+      </w:r>
+      <w:r>
+        <w:rPr>
+          <w:b/>
+          <w:bCs/>
+        </w:rPr>
+        <w:t>DNI</w:t>
+      </w:r>
+      <w:r>
+        <w:rPr>
+          <w:b/>
+          <w:bCs/>
+        </w:rPr>
+        <w:t xml:space="preserve"> ya registrado</w:t>
+      </w:r>
+      <w:r>
+        <w:rPr>
+          <w:b/>
+          <w:bCs/>
+        </w:rPr>
+        <w:t>.</w:t>
+      </w:r>
+    </w:p>
+    <w:p>
+      <w:pPr>
+        <w:pStyle w:val="ListParagraph"/>
+        <w:numPr>
+          <w:ilvl w:val="1"/>
+          <w:numId w:val="8"/>
+        </w:numPr>
+      </w:pPr>
+      <w:r>
+        <w:t>Microservicio: SafeWallet-UserDataFull.</w:t>
+      </w:r>
+    </w:p>
+    <w:p>
+      <w:pPr>
+        <w:pStyle w:val="ListParagraph"/>
+        <w:numPr>
+          <w:ilvl w:val="1"/>
+          <w:numId w:val="8"/>
+        </w:numPr>
+      </w:pPr>
+      <w:r>
+        <w:t>Clase: RegisterTest.</w:t>
+      </w:r>
+    </w:p>
+    <w:p>
+      <w:pPr>
+        <w:pStyle w:val="ListParagraph"/>
+        <w:numPr>
+          <w:ilvl w:val="1"/>
+          <w:numId w:val="8"/>
+        </w:numPr>
+      </w:pPr>
+      <w:r>
+        <w:t xml:space="preserve">Test: </w:t>
+      </w:r>
+      <w:r>
+        <w:t>testCreateUser_alreadyRegister_DNI</w:t>
+      </w:r>
+    </w:p>
+    <w:p>
+      <w:pPr>
+        <w:pStyle w:val="ListParagraph"/>
+        <w:numPr>
+          <w:ilvl w:val="1"/>
+          <w:numId w:val="8"/>
+        </w:numPr>
+      </w:pPr>
+      <w:r>
+        <w:t>Resultado: Passed</w:t>
       </w:r>
     </w:p>
     <w:p/>
+    <w:p>
+      <w:pPr>
+        <w:pStyle w:val="ListParagraph"/>
+        <w:numPr>
+          <w:ilvl w:val="0"/>
+          <w:numId w:val="8"/>
+        </w:numPr>
+        <w:rPr>
+          <w:b/>
+          <w:bCs/>
+        </w:rPr>
+      </w:pPr>
+      <w:r>
+        <w:rPr>
+          <w:b/>
+          <w:bCs/>
+        </w:rPr>
+        <w:t xml:space="preserve">Registro usuario con </w:t>
+      </w:r>
+      <w:r>
+        <w:rPr>
+          <w:b/>
+          <w:bCs/>
+        </w:rPr>
+        <w:t>email</w:t>
+      </w:r>
+      <w:r>
+        <w:rPr>
+          <w:b/>
+          <w:bCs/>
+        </w:rPr>
+        <w:t xml:space="preserve"> ya registrado</w:t>
+      </w:r>
+      <w:r>
+        <w:rPr>
+          <w:b/>
+          <w:bCs/>
+        </w:rPr>
+        <w:t>.</w:t>
+      </w:r>
+    </w:p>
+    <w:p>
+      <w:pPr>
+        <w:pStyle w:val="ListParagraph"/>
+        <w:numPr>
+          <w:ilvl w:val="1"/>
+          <w:numId w:val="8"/>
+        </w:numPr>
+      </w:pPr>
+      <w:r>
+        <w:t>Microservicio: SafeWallet-UserDataFull.</w:t>
+      </w:r>
+    </w:p>
+    <w:p>
+      <w:pPr>
+        <w:pStyle w:val="ListParagraph"/>
+        <w:numPr>
+          <w:ilvl w:val="1"/>
+          <w:numId w:val="8"/>
+        </w:numPr>
+      </w:pPr>
+      <w:r>
+        <w:t>Clase: RegisterTest.</w:t>
+      </w:r>
+    </w:p>
+    <w:p>
+      <w:pPr>
+        <w:pStyle w:val="ListParagraph"/>
+        <w:numPr>
+          <w:ilvl w:val="1"/>
+          <w:numId w:val="8"/>
+        </w:numPr>
+      </w:pPr>
+      <w:r>
+        <w:t xml:space="preserve">Test: </w:t>
+      </w:r>
+      <w:proofErr w:type="spellStart"/>
+      <w:r>
+        <w:t>testCreateUser_alreadyRegister_</w:t>
+      </w:r>
+      <w:r>
+        <w:t>EMAIL</w:t>
+      </w:r>
+      <w:proofErr w:type="spellEnd"/>
+    </w:p>
+    <w:p>
+      <w:pPr>
+        <w:pStyle w:val="ListParagraph"/>
+        <w:numPr>
+          <w:ilvl w:val="1"/>
+          <w:numId w:val="8"/>
+        </w:numPr>
+      </w:pPr>
+      <w:r>
+        <w:t>Resultado: Passed</w:t>
+      </w:r>
+    </w:p>
+    <w:p>
+      <w:pPr>
+        <w:pStyle w:val="ListParagraph"/>
+        <w:numPr>
+          <w:ilvl w:val="0"/>
+          <w:numId w:val="8"/>
+        </w:numPr>
+        <w:rPr>
+          <w:b/>
+          <w:bCs/>
+        </w:rPr>
+      </w:pPr>
+      <w:r>
+        <w:rPr>
+          <w:b/>
+          <w:bCs/>
+        </w:rPr>
+        <w:t xml:space="preserve">Registro usuario con </w:t>
+      </w:r>
+      <w:r>
+        <w:rPr>
+          <w:b/>
+          <w:bCs/>
+        </w:rPr>
+        <w:t>email</w:t>
+      </w:r>
+      <w:r>
+        <w:rPr>
+          <w:b/>
+          <w:bCs/>
+        </w:rPr>
+        <w:t xml:space="preserve"> </w:t>
+      </w:r>
+      <w:r>
+        <w:rPr>
+          <w:b/>
+          <w:bCs/>
+        </w:rPr>
+        <w:t>nulo</w:t>
+      </w:r>
+      <w:r>
+        <w:rPr>
+          <w:b/>
+          <w:bCs/>
+        </w:rPr>
+        <w:t>.</w:t>
+      </w:r>
+    </w:p>
+    <w:p>
+      <w:pPr>
+        <w:pStyle w:val="ListParagraph"/>
+        <w:numPr>
+          <w:ilvl w:val="1"/>
+          <w:numId w:val="8"/>
+        </w:numPr>
+      </w:pPr>
+      <w:r>
+        <w:t>Microservicio: SafeWallet-UserDataFull.</w:t>
+      </w:r>
+    </w:p>
+    <w:p>
+      <w:pPr>
+        <w:pStyle w:val="ListParagraph"/>
+        <w:numPr>
+          <w:ilvl w:val="1"/>
+          <w:numId w:val="8"/>
+        </w:numPr>
+      </w:pPr>
+      <w:r>
+        <w:t>Clase: RegisterTest.</w:t>
+      </w:r>
+    </w:p>
+    <w:p>
+      <w:pPr>
+        <w:pStyle w:val="ListParagraph"/>
+        <w:numPr>
+          <w:ilvl w:val="1"/>
+          <w:numId w:val="8"/>
+        </w:numPr>
+      </w:pPr>
+      <w:r>
+        <w:t xml:space="preserve">Test: </w:t>
+      </w:r>
+      <w:proofErr w:type="spellStart"/>
+      <w:r>
+        <w:t>testCreateUser_alreadyRegister_</w:t>
+      </w:r>
+      <w:r>
+        <w:t>emailNull</w:t>
+      </w:r>
+      <w:proofErr w:type="spellEnd"/>
+    </w:p>
+    <w:p>
+      <w:pPr>
+        <w:pStyle w:val="ListParagraph"/>
+        <w:numPr>
+          <w:ilvl w:val="1"/>
+          <w:numId w:val="8"/>
+        </w:numPr>
+      </w:pPr>
+      <w:r>
+        <w:t>Resultado: Passed</w:t>
+      </w:r>
+    </w:p>
+    <w:p>
+      <w:pPr>
+        <w:pStyle w:val="ListParagraph"/>
+      </w:pPr>
+    </w:p>
     <w:p/>
-    <w:p/>
-    <w:p/>
-    <w:p>
-      <w:proofErr w:type="spellStart"/>
-      <w:r>
-        <w:rPr>
-          <w:b/>
-          <w:bCs/>
-        </w:rPr>
-        <w:lastRenderedPageBreak/>
-        <w:t>Workflows</w:t>
-      </w:r>
-      <w:proofErr w:type="spellEnd"/>
-      <w:r>
-        <w:t>:</w:t>
-      </w:r>
-    </w:p>
-    <w:p/>
-    <w:p>
-      <w:proofErr w:type="spellStart"/>
-      <w:r>
-        <w:t>Workflow</w:t>
-      </w:r>
-      <w:proofErr w:type="spellEnd"/>
-      <w:r>
-        <w:t xml:space="preserve"> 1: Proceso de Inicio de Sesión</w:t>
-      </w:r>
-    </w:p>
-    <w:p>
-      <w:r>
-        <w:t>Ingresar al sistema.</w:t>
-      </w:r>
-    </w:p>
-    <w:p>
-      <w:r>
-        <w:t>Ingresar credenciales.</w:t>
-      </w:r>
-    </w:p>
-    <w:p>
-      <w:r>
-        <w:t>Verificar identidad.</w:t>
-      </w:r>
-    </w:p>
-    <w:p>
-      <w:proofErr w:type="spellStart"/>
-      <w:r>
-        <w:t>Workflow</w:t>
-      </w:r>
-      <w:proofErr w:type="spellEnd"/>
-      <w:r>
-        <w:t xml:space="preserve"> 2: Proceso de Registro</w:t>
-      </w:r>
-    </w:p>
-    <w:p>
-      <w:r>
-        <w:t>Acceder a la página de registro.</w:t>
-      </w:r>
-    </w:p>
-    <w:p>
-      <w:r>
-        <w:t>Completar formulario.</w:t>
-      </w:r>
-    </w:p>
-    <w:p>
-      <w:r>
-        <w:t>Confirmar registro.</w:t>
-      </w:r>
+    <w:p>
+      <w:pPr>
+        <w:ind w:left="1080"/>
+        <w:rPr>
+          <w:b/>
+          <w:bCs/>
+        </w:rPr>
+      </w:pPr>
+    </w:p>
+    <w:p>
+      <w:pPr>
+        <w:rPr>
+          <w:b/>
+          <w:bCs/>
+        </w:rPr>
+      </w:pPr>
+    </w:p>
+    <w:p>
+      <w:pPr>
+        <w:ind w:left="360"/>
+      </w:pPr>
     </w:p>
     <w:p/>
     <w:sectPr>
@@ -427,7 +801,7 @@
   <w:abstractNum w:abstractNumId="0" w15:restartNumberingAfterBreak="0">
     <w:nsid w:val="1C6213D6"/>
     <w:multiLevelType w:val="hybridMultilevel"/>
-    <w:tmpl w:val="A11E678A"/>
+    <w:tmpl w:val="1444DF16"/>
     <w:lvl w:ilvl="0" w:tplc="2C0A000F">
       <w:start w:val="1"/>
       <w:numFmt w:val="decimal"/>
@@ -738,6 +1112,184 @@
     </w:lvl>
   </w:abstractNum>
   <w:abstractNum w:abstractNumId="3" w15:restartNumberingAfterBreak="0">
+    <w:nsid w:val="3E0C23A0"/>
+    <w:multiLevelType w:val="hybridMultilevel"/>
+    <w:tmpl w:val="1444DF16"/>
+    <w:lvl w:ilvl="0" w:tplc="2C0A000F">
+      <w:start w:val="1"/>
+      <w:numFmt w:val="decimal"/>
+      <w:lvlText w:val="%1."/>
+      <w:lvlJc w:val="left"/>
+      <w:pPr>
+        <w:ind w:left="720" w:hanging="360"/>
+      </w:pPr>
+      <w:rPr>
+        <w:rFonts w:hint="default"/>
+      </w:rPr>
+    </w:lvl>
+    <w:lvl w:ilvl="1" w:tplc="2C0A0019">
+      <w:start w:val="1"/>
+      <w:numFmt w:val="lowerLetter"/>
+      <w:lvlText w:val="%2."/>
+      <w:lvlJc w:val="left"/>
+      <w:pPr>
+        <w:ind w:left="1440" w:hanging="360"/>
+      </w:pPr>
+    </w:lvl>
+    <w:lvl w:ilvl="2" w:tplc="2C0A001B" w:tentative="1">
+      <w:start w:val="1"/>
+      <w:numFmt w:val="lowerRoman"/>
+      <w:lvlText w:val="%3."/>
+      <w:lvlJc w:val="right"/>
+      <w:pPr>
+        <w:ind w:left="2160" w:hanging="180"/>
+      </w:pPr>
+    </w:lvl>
+    <w:lvl w:ilvl="3" w:tplc="2C0A000F" w:tentative="1">
+      <w:start w:val="1"/>
+      <w:numFmt w:val="decimal"/>
+      <w:lvlText w:val="%4."/>
+      <w:lvlJc w:val="left"/>
+      <w:pPr>
+        <w:ind w:left="2880" w:hanging="360"/>
+      </w:pPr>
+    </w:lvl>
+    <w:lvl w:ilvl="4" w:tplc="2C0A0019" w:tentative="1">
+      <w:start w:val="1"/>
+      <w:numFmt w:val="lowerLetter"/>
+      <w:lvlText w:val="%5."/>
+      <w:lvlJc w:val="left"/>
+      <w:pPr>
+        <w:ind w:left="3600" w:hanging="360"/>
+      </w:pPr>
+    </w:lvl>
+    <w:lvl w:ilvl="5" w:tplc="2C0A001B" w:tentative="1">
+      <w:start w:val="1"/>
+      <w:numFmt w:val="lowerRoman"/>
+      <w:lvlText w:val="%6."/>
+      <w:lvlJc w:val="right"/>
+      <w:pPr>
+        <w:ind w:left="4320" w:hanging="180"/>
+      </w:pPr>
+    </w:lvl>
+    <w:lvl w:ilvl="6" w:tplc="2C0A000F" w:tentative="1">
+      <w:start w:val="1"/>
+      <w:numFmt w:val="decimal"/>
+      <w:lvlText w:val="%7."/>
+      <w:lvlJc w:val="left"/>
+      <w:pPr>
+        <w:ind w:left="5040" w:hanging="360"/>
+      </w:pPr>
+    </w:lvl>
+    <w:lvl w:ilvl="7" w:tplc="2C0A0019" w:tentative="1">
+      <w:start w:val="1"/>
+      <w:numFmt w:val="lowerLetter"/>
+      <w:lvlText w:val="%8."/>
+      <w:lvlJc w:val="left"/>
+      <w:pPr>
+        <w:ind w:left="5760" w:hanging="360"/>
+      </w:pPr>
+    </w:lvl>
+    <w:lvl w:ilvl="8" w:tplc="2C0A001B" w:tentative="1">
+      <w:start w:val="1"/>
+      <w:numFmt w:val="lowerRoman"/>
+      <w:lvlText w:val="%9."/>
+      <w:lvlJc w:val="right"/>
+      <w:pPr>
+        <w:ind w:left="6480" w:hanging="180"/>
+      </w:pPr>
+    </w:lvl>
+  </w:abstractNum>
+  <w:abstractNum w:abstractNumId="4" w15:restartNumberingAfterBreak="0">
+    <w:nsid w:val="4B861A0A"/>
+    <w:multiLevelType w:val="hybridMultilevel"/>
+    <w:tmpl w:val="399A1946"/>
+    <w:lvl w:ilvl="0" w:tplc="2C0A000F">
+      <w:start w:val="1"/>
+      <w:numFmt w:val="decimal"/>
+      <w:lvlText w:val="%1."/>
+      <w:lvlJc w:val="left"/>
+      <w:pPr>
+        <w:ind w:left="720" w:hanging="360"/>
+      </w:pPr>
+      <w:rPr>
+        <w:rFonts w:hint="default"/>
+      </w:rPr>
+    </w:lvl>
+    <w:lvl w:ilvl="1" w:tplc="2C0A0019">
+      <w:start w:val="1"/>
+      <w:numFmt w:val="lowerLetter"/>
+      <w:lvlText w:val="%2."/>
+      <w:lvlJc w:val="left"/>
+      <w:pPr>
+        <w:ind w:left="1440" w:hanging="360"/>
+      </w:pPr>
+    </w:lvl>
+    <w:lvl w:ilvl="2" w:tplc="2C0A001B">
+      <w:start w:val="1"/>
+      <w:numFmt w:val="lowerRoman"/>
+      <w:lvlText w:val="%3."/>
+      <w:lvlJc w:val="right"/>
+      <w:pPr>
+        <w:ind w:left="2160" w:hanging="180"/>
+      </w:pPr>
+    </w:lvl>
+    <w:lvl w:ilvl="3" w:tplc="2C0A000F" w:tentative="1">
+      <w:start w:val="1"/>
+      <w:numFmt w:val="decimal"/>
+      <w:lvlText w:val="%4."/>
+      <w:lvlJc w:val="left"/>
+      <w:pPr>
+        <w:ind w:left="2880" w:hanging="360"/>
+      </w:pPr>
+    </w:lvl>
+    <w:lvl w:ilvl="4" w:tplc="2C0A0019" w:tentative="1">
+      <w:start w:val="1"/>
+      <w:numFmt w:val="lowerLetter"/>
+      <w:lvlText w:val="%5."/>
+      <w:lvlJc w:val="left"/>
+      <w:pPr>
+        <w:ind w:left="3600" w:hanging="360"/>
+      </w:pPr>
+    </w:lvl>
+    <w:lvl w:ilvl="5" w:tplc="2C0A001B" w:tentative="1">
+      <w:start w:val="1"/>
+      <w:numFmt w:val="lowerRoman"/>
+      <w:lvlText w:val="%6."/>
+      <w:lvlJc w:val="right"/>
+      <w:pPr>
+        <w:ind w:left="4320" w:hanging="180"/>
+      </w:pPr>
+    </w:lvl>
+    <w:lvl w:ilvl="6" w:tplc="2C0A000F" w:tentative="1">
+      <w:start w:val="1"/>
+      <w:numFmt w:val="decimal"/>
+      <w:lvlText w:val="%7."/>
+      <w:lvlJc w:val="left"/>
+      <w:pPr>
+        <w:ind w:left="5040" w:hanging="360"/>
+      </w:pPr>
+    </w:lvl>
+    <w:lvl w:ilvl="7" w:tplc="2C0A0019" w:tentative="1">
+      <w:start w:val="1"/>
+      <w:numFmt w:val="lowerLetter"/>
+      <w:lvlText w:val="%8."/>
+      <w:lvlJc w:val="left"/>
+      <w:pPr>
+        <w:ind w:left="5760" w:hanging="360"/>
+      </w:pPr>
+    </w:lvl>
+    <w:lvl w:ilvl="8" w:tplc="2C0A001B" w:tentative="1">
+      <w:start w:val="1"/>
+      <w:numFmt w:val="lowerRoman"/>
+      <w:lvlText w:val="%9."/>
+      <w:lvlJc w:val="right"/>
+      <w:pPr>
+        <w:ind w:left="6480" w:hanging="180"/>
+      </w:pPr>
+    </w:lvl>
+  </w:abstractNum>
+  <w:abstractNum w:abstractNumId="5" w15:restartNumberingAfterBreak="0">
     <w:nsid w:val="4ECD44BE"/>
     <w:multiLevelType w:val="hybridMultilevel"/>
     <w:tmpl w:val="F962B1C8"/>
@@ -823,7 +1375,120 @@
       </w:pPr>
     </w:lvl>
   </w:abstractNum>
-  <w:abstractNum w:abstractNumId="4" w15:restartNumberingAfterBreak="0">
+  <w:abstractNum w:abstractNumId="6" w15:restartNumberingAfterBreak="0">
+    <w:nsid w:val="50E47CD4"/>
+    <w:multiLevelType w:val="hybridMultilevel"/>
+    <w:tmpl w:val="6B46FE32"/>
+    <w:lvl w:ilvl="0" w:tplc="2C0A0001">
+      <w:start w:val="1"/>
+      <w:numFmt w:val="bullet"/>
+      <w:lvlText w:val=""/>
+      <w:lvlJc w:val="left"/>
+      <w:pPr>
+        <w:ind w:left="1080" w:hanging="360"/>
+      </w:pPr>
+      <w:rPr>
+        <w:rFonts w:ascii="Symbol" w:hAnsi="Symbol" w:hint="default"/>
+      </w:rPr>
+    </w:lvl>
+    <w:lvl w:ilvl="1" w:tplc="2C0A0003" w:tentative="1">
+      <w:start w:val="1"/>
+      <w:numFmt w:val="bullet"/>
+      <w:lvlText w:val="o"/>
+      <w:lvlJc w:val="left"/>
+      <w:pPr>
+        <w:ind w:left="1800" w:hanging="360"/>
+      </w:pPr>
+      <w:rPr>
+        <w:rFonts w:ascii="Courier New" w:hAnsi="Courier New" w:cs="Courier New" w:hint="default"/>
+      </w:rPr>
+    </w:lvl>
+    <w:lvl w:ilvl="2" w:tplc="2C0A0005" w:tentative="1">
+      <w:start w:val="1"/>
+      <w:numFmt w:val="bullet"/>
+      <w:lvlText w:val=""/>
+      <w:lvlJc w:val="left"/>
+      <w:pPr>
+        <w:ind w:left="2520" w:hanging="360"/>
+      </w:pPr>
+      <w:rPr>
+        <w:rFonts w:ascii="Wingdings" w:hAnsi="Wingdings" w:hint="default"/>
+      </w:rPr>
+    </w:lvl>
+    <w:lvl w:ilvl="3" w:tplc="2C0A0001" w:tentative="1">
+      <w:start w:val="1"/>
+      <w:numFmt w:val="bullet"/>
+      <w:lvlText w:val=""/>
+      <w:lvlJc w:val="left"/>
+      <w:pPr>
+        <w:ind w:left="3240" w:hanging="360"/>
+      </w:pPr>
+      <w:rPr>
+        <w:rFonts w:ascii="Symbol" w:hAnsi="Symbol" w:hint="default"/>
+      </w:rPr>
+    </w:lvl>
+    <w:lvl w:ilvl="4" w:tplc="2C0A0003" w:tentative="1">
+      <w:start w:val="1"/>
+      <w:numFmt w:val="bullet"/>
+      <w:lvlText w:val="o"/>
+      <w:lvlJc w:val="left"/>
+      <w:pPr>
+        <w:ind w:left="3960" w:hanging="360"/>
+      </w:pPr>
+      <w:rPr>
+        <w:rFonts w:ascii="Courier New" w:hAnsi="Courier New" w:cs="Courier New" w:hint="default"/>
+      </w:rPr>
+    </w:lvl>
+    <w:lvl w:ilvl="5" w:tplc="2C0A0005" w:tentative="1">
+      <w:start w:val="1"/>
+      <w:numFmt w:val="bullet"/>
+      <w:lvlText w:val=""/>
+      <w:lvlJc w:val="left"/>
+      <w:pPr>
+        <w:ind w:left="4680" w:hanging="360"/>
+      </w:pPr>
+      <w:rPr>
+        <w:rFonts w:ascii="Wingdings" w:hAnsi="Wingdings" w:hint="default"/>
+      </w:rPr>
+    </w:lvl>
+    <w:lvl w:ilvl="6" w:tplc="2C0A0001" w:tentative="1">
+      <w:start w:val="1"/>
+      <w:numFmt w:val="bullet"/>
+      <w:lvlText w:val=""/>
+      <w:lvlJc w:val="left"/>
+      <w:pPr>
+        <w:ind w:left="5400" w:hanging="360"/>
+      </w:pPr>
+      <w:rPr>
+        <w:rFonts w:ascii="Symbol" w:hAnsi="Symbol" w:hint="default"/>
+      </w:rPr>
+    </w:lvl>
+    <w:lvl w:ilvl="7" w:tplc="2C0A0003" w:tentative="1">
+      <w:start w:val="1"/>
+      <w:numFmt w:val="bullet"/>
+      <w:lvlText w:val="o"/>
+      <w:lvlJc w:val="left"/>
+      <w:pPr>
+        <w:ind w:left="6120" w:hanging="360"/>
+      </w:pPr>
+      <w:rPr>
+        <w:rFonts w:ascii="Courier New" w:hAnsi="Courier New" w:cs="Courier New" w:hint="default"/>
+      </w:rPr>
+    </w:lvl>
+    <w:lvl w:ilvl="8" w:tplc="2C0A0005" w:tentative="1">
+      <w:start w:val="1"/>
+      <w:numFmt w:val="bullet"/>
+      <w:lvlText w:val=""/>
+      <w:lvlJc w:val="left"/>
+      <w:pPr>
+        <w:ind w:left="6840" w:hanging="360"/>
+      </w:pPr>
+      <w:rPr>
+        <w:rFonts w:ascii="Wingdings" w:hAnsi="Wingdings" w:hint="default"/>
+      </w:rPr>
+    </w:lvl>
+  </w:abstractNum>
+  <w:abstractNum w:abstractNumId="7" w15:restartNumberingAfterBreak="0">
     <w:nsid w:val="59502582"/>
     <w:multiLevelType w:val="hybridMultilevel"/>
     <w:tmpl w:val="718A25BC"/>
@@ -936,7 +1601,7 @@
     </w:lvl>
   </w:abstractNum>
   <w:num w:numId="1">
-    <w:abstractNumId w:val="3"/>
+    <w:abstractNumId w:val="5"/>
   </w:num>
   <w:num w:numId="2">
     <w:abstractNumId w:val="0"/>
@@ -948,7 +1613,16 @@
     <w:abstractNumId w:val="1"/>
   </w:num>
   <w:num w:numId="5">
+    <w:abstractNumId w:val="7"/>
+  </w:num>
+  <w:num w:numId="6">
     <w:abstractNumId w:val="4"/>
+  </w:num>
+  <w:num w:numId="7">
+    <w:abstractNumId w:val="6"/>
+  </w:num>
+  <w:num w:numId="8">
+    <w:abstractNumId w:val="3"/>
   </w:num>
 </w:numbering>
 </file>

</xml_diff>

<commit_message>
adding api patch for microserviceFullAccount
</commit_message>
<xml_diff>
--- a/Test Exploratorio sprint 1.docx
+++ b/Test Exploratorio sprint 1.docx
@@ -242,6 +242,56 @@
     </w:p>
     <w:p>
       <w:pPr>
+        <w:pStyle w:val="ListParagraph"/>
+        <w:numPr>
+          <w:ilvl w:val="1"/>
+          <w:numId w:val="5"/>
+        </w:numPr>
+        <w:rPr>
+          <w:b/>
+          <w:bCs/>
+          <w:u w:val="single"/>
+        </w:rPr>
+      </w:pPr>
+      <w:r>
+        <w:rPr>
+          <w:b/>
+          <w:bCs/>
+          <w:u w:val="single"/>
+        </w:rPr>
+        <w:t>Creación</w:t>
+      </w:r>
+      <w:r>
+        <w:rPr>
+          <w:b/>
+          <w:bCs/>
+          <w:u w:val="single"/>
+        </w:rPr>
+        <w:t xml:space="preserve"> de Alias y CBU</w:t>
+      </w:r>
+    </w:p>
+    <w:p>
+      <w:pPr>
+        <w:pStyle w:val="ListParagraph"/>
+        <w:numPr>
+          <w:ilvl w:val="2"/>
+          <w:numId w:val="5"/>
+        </w:numPr>
+      </w:pPr>
+      <w:r>
+        <w:t xml:space="preserve">Al crear un usuario se le asigna un </w:t>
+      </w:r>
+      <w:proofErr w:type="spellStart"/>
+      <w:r>
+        <w:t>cbu</w:t>
+      </w:r>
+      <w:proofErr w:type="spellEnd"/>
+      <w:r>
+        <w:t xml:space="preserve"> y un alias de forma aleatoria</w:t>
+      </w:r>
+    </w:p>
+    <w:p>
+      <w:pPr>
         <w:rPr>
           <w:b/>
           <w:bCs/>
@@ -411,6 +461,7 @@
         <w:rPr>
           <w:b/>
           <w:bCs/>
+          <w:noProof/>
         </w:rPr>
         <w:lastRenderedPageBreak/>
         <w:drawing>
@@ -429,7 +480,7 @@
                     <pic:cNvPicPr/>
                   </pic:nvPicPr>
                   <pic:blipFill>
-                    <a:blip r:embed="rId5"/>
+                    <a:blip r:embed="rId7"/>
                     <a:stretch>
                       <a:fillRect/>
                     </a:stretch>
@@ -613,7 +664,6 @@
         <w:t>Resultado: Passed</w:t>
       </w:r>
     </w:p>
-    <w:p/>
     <w:p>
       <w:pPr>
         <w:pStyle w:val="ListParagraph"/>
@@ -749,14 +799,7 @@
           <w:b/>
           <w:bCs/>
         </w:rPr>
-        <w:t>nulo</w:t>
-      </w:r>
-      <w:r>
-        <w:rPr>
-          <w:b/>
-          <w:bCs/>
-        </w:rPr>
-        <w:t>.</w:t>
+        <w:t>nulo.</w:t>
       </w:r>
     </w:p>
     <w:p>
@@ -820,7 +863,279 @@
         <w:pStyle w:val="ListParagraph"/>
       </w:pPr>
     </w:p>
+    <w:p>
+      <w:r>
+        <w:t xml:space="preserve">Creación de alias y </w:t>
+      </w:r>
+      <w:proofErr w:type="spellStart"/>
+      <w:r>
+        <w:t>cbu</w:t>
+      </w:r>
+      <w:proofErr w:type="spellEnd"/>
+      <w:r>
+        <w:t xml:space="preserve"> aleatorio.</w:t>
+      </w:r>
+    </w:p>
+    <w:p>
+      <w:pPr>
+        <w:pStyle w:val="ListParagraph"/>
+        <w:numPr>
+          <w:ilvl w:val="1"/>
+          <w:numId w:val="10"/>
+        </w:numPr>
+      </w:pPr>
+      <w:r>
+        <w:t xml:space="preserve">Microservicio: </w:t>
+      </w:r>
+      <w:r>
+        <w:t>SafeWallet-UserDataFull.</w:t>
+      </w:r>
+    </w:p>
+    <w:p>
+      <w:pPr>
+        <w:pStyle w:val="ListParagraph"/>
+        <w:numPr>
+          <w:ilvl w:val="1"/>
+          <w:numId w:val="10"/>
+        </w:numPr>
+      </w:pPr>
+      <w:r>
+        <w:t xml:space="preserve">Test: </w:t>
+      </w:r>
+      <w:proofErr w:type="spellStart"/>
+      <w:r>
+        <w:t>generateCbu</w:t>
+      </w:r>
+      <w:r>
+        <w:t>_alias_</w:t>
+      </w:r>
+      <w:r>
+        <w:t>Success</w:t>
+      </w:r>
+      <w:proofErr w:type="spellEnd"/>
+    </w:p>
+    <w:p>
+      <w:pPr>
+        <w:pStyle w:val="ListParagraph"/>
+        <w:numPr>
+          <w:ilvl w:val="1"/>
+          <w:numId w:val="10"/>
+        </w:numPr>
+      </w:pPr>
+      <w:r>
+        <w:t>Resultado: Passed</w:t>
+      </w:r>
+    </w:p>
+    <w:p>
+      <w:proofErr w:type="spellStart"/>
+      <w:r>
+        <w:t>Creacion</w:t>
+      </w:r>
+      <w:proofErr w:type="spellEnd"/>
+      <w:r>
+        <w:t xml:space="preserve"> de </w:t>
+      </w:r>
+      <w:proofErr w:type="spellStart"/>
+      <w:r>
+        <w:t>cbu</w:t>
+      </w:r>
+      <w:proofErr w:type="spellEnd"/>
+      <w:r>
+        <w:t xml:space="preserve"> y alias únicos</w:t>
+      </w:r>
+    </w:p>
+    <w:p>
+      <w:pPr>
+        <w:pStyle w:val="ListParagraph"/>
+        <w:numPr>
+          <w:ilvl w:val="0"/>
+          <w:numId w:val="11"/>
+        </w:numPr>
+      </w:pPr>
+      <w:r>
+        <w:t>Microservicio: SafeWallet-UserDataFull.</w:t>
+      </w:r>
+    </w:p>
+    <w:p>
+      <w:pPr>
+        <w:pStyle w:val="ListParagraph"/>
+        <w:numPr>
+          <w:ilvl w:val="0"/>
+          <w:numId w:val="11"/>
+        </w:numPr>
+      </w:pPr>
+      <w:r>
+        <w:t xml:space="preserve">Test: </w:t>
+      </w:r>
+      <w:proofErr w:type="spellStart"/>
+      <w:r>
+        <w:t>generateCbu_alias_Success_CheckUnique</w:t>
+      </w:r>
+      <w:proofErr w:type="spellEnd"/>
+    </w:p>
+    <w:p>
+      <w:pPr>
+        <w:pStyle w:val="ListParagraph"/>
+        <w:numPr>
+          <w:ilvl w:val="0"/>
+          <w:numId w:val="11"/>
+        </w:numPr>
+      </w:pPr>
+      <w:r>
+        <w:t>Resultado: Passed</w:t>
+      </w:r>
+      <w:r>
+        <w:t xml:space="preserve"> </w:t>
+      </w:r>
+    </w:p>
+    <w:p>
+      <w:proofErr w:type="spellStart"/>
+      <w:r>
+        <w:t>Creacion</w:t>
+      </w:r>
+      <w:proofErr w:type="spellEnd"/>
+      <w:r>
+        <w:t xml:space="preserve"> de </w:t>
+      </w:r>
+      <w:proofErr w:type="spellStart"/>
+      <w:r>
+        <w:t>cbu</w:t>
+      </w:r>
+      <w:proofErr w:type="spellEnd"/>
+      <w:r>
+        <w:t xml:space="preserve"> con 22 </w:t>
+      </w:r>
+      <w:proofErr w:type="spellStart"/>
+      <w:r>
+        <w:t>digitos</w:t>
+      </w:r>
+      <w:proofErr w:type="spellEnd"/>
+    </w:p>
+    <w:p>
+      <w:pPr>
+        <w:pStyle w:val="ListParagraph"/>
+        <w:numPr>
+          <w:ilvl w:val="0"/>
+          <w:numId w:val="12"/>
+        </w:numPr>
+      </w:pPr>
+      <w:r>
+        <w:t>Microservicio: SafeWallet-UserDataFull.</w:t>
+      </w:r>
+    </w:p>
+    <w:p>
+      <w:pPr>
+        <w:pStyle w:val="ListParagraph"/>
+        <w:numPr>
+          <w:ilvl w:val="0"/>
+          <w:numId w:val="12"/>
+        </w:numPr>
+      </w:pPr>
+      <w:r>
+        <w:t xml:space="preserve">Test: </w:t>
+      </w:r>
+      <w:proofErr w:type="spellStart"/>
+      <w:r>
+        <w:t>generateCbu_length</w:t>
+      </w:r>
+      <w:proofErr w:type="spellEnd"/>
+    </w:p>
+    <w:p>
+      <w:pPr>
+        <w:pStyle w:val="ListParagraph"/>
+        <w:numPr>
+          <w:ilvl w:val="0"/>
+          <w:numId w:val="12"/>
+        </w:numPr>
+      </w:pPr>
+      <w:r>
+        <w:t xml:space="preserve">Resultado: Passed </w:t>
+      </w:r>
+    </w:p>
     <w:p/>
+    <w:p/>
+    <w:p>
+      <w:pPr>
+        <w:pStyle w:val="ListParagraph"/>
+        <w:numPr>
+          <w:ilvl w:val="0"/>
+          <w:numId w:val="5"/>
+        </w:numPr>
+      </w:pPr>
+      <w:r>
+        <w:lastRenderedPageBreak/>
+        <w:t xml:space="preserve">Se testea la creación de un alias extraído de un archivo </w:t>
+      </w:r>
+      <w:proofErr w:type="spellStart"/>
+      <w:r>
+        <w:t>txt</w:t>
+      </w:r>
+      <w:proofErr w:type="spellEnd"/>
+      <w:r>
+        <w:t xml:space="preserve"> con el formato </w:t>
+      </w:r>
+      <w:proofErr w:type="spellStart"/>
+      <w:r>
+        <w:t>xxx.xxx.xxx</w:t>
+      </w:r>
+      <w:proofErr w:type="spellEnd"/>
+    </w:p>
+    <w:p>
+      <w:pPr>
+        <w:pStyle w:val="ListParagraph"/>
+        <w:numPr>
+          <w:ilvl w:val="0"/>
+          <w:numId w:val="5"/>
+        </w:numPr>
+      </w:pPr>
+      <w:r>
+        <w:t xml:space="preserve">Se testea la creación de un </w:t>
+      </w:r>
+      <w:proofErr w:type="spellStart"/>
+      <w:r>
+        <w:t>cbu</w:t>
+      </w:r>
+      <w:proofErr w:type="spellEnd"/>
+      <w:r>
+        <w:t xml:space="preserve"> 22 </w:t>
+      </w:r>
+      <w:proofErr w:type="spellStart"/>
+      <w:r>
+        <w:t>digitos</w:t>
+      </w:r>
+      <w:proofErr w:type="spellEnd"/>
+    </w:p>
+    <w:p>
+      <w:pPr>
+        <w:pStyle w:val="ListParagraph"/>
+        <w:numPr>
+          <w:ilvl w:val="0"/>
+          <w:numId w:val="5"/>
+        </w:numPr>
+      </w:pPr>
+      <w:r>
+        <w:t xml:space="preserve">Se testea la creación de un </w:t>
+      </w:r>
+      <w:proofErr w:type="spellStart"/>
+      <w:r>
+        <w:t>cbu</w:t>
+      </w:r>
+      <w:proofErr w:type="spellEnd"/>
+      <w:r>
+        <w:t xml:space="preserve"> y alias único -&gt; Se testearon 100 casos los cuales todos resultaron favorables.</w:t>
+      </w:r>
+    </w:p>
+    <w:p>
+      <w:pPr>
+        <w:ind w:left="360"/>
+      </w:pPr>
+    </w:p>
+    <w:p>
+      <w:pPr>
+        <w:pStyle w:val="ListParagraph"/>
+      </w:pPr>
+    </w:p>
+    <w:p/>
     <w:p>
       <w:pPr>
         <w:rPr>
@@ -939,10 +1254,7 @@
         <w:t xml:space="preserve"> </w:t>
       </w:r>
       <w:r>
-        <w:t xml:space="preserve"> con </w:t>
-      </w:r>
-      <w:r>
-        <w:t xml:space="preserve">REST ASSURE </w:t>
+        <w:t xml:space="preserve"> con REST ASSURE </w:t>
       </w:r>
       <w:r>
         <w:t xml:space="preserve">que nos permiten </w:t>
@@ -967,17 +1279,390 @@
     </w:p>
     <w:p>
       <w:pPr>
-        <w:rPr>
-          <w:b/>
-          <w:bCs/>
-        </w:rPr>
-      </w:pPr>
-    </w:p>
-    <w:p>
-      <w:pPr>
-        <w:ind w:left="360"/>
-      </w:pPr>
-    </w:p>
+        <w:ind w:left="1080"/>
+        <w:rPr>
+          <w:b/>
+          <w:bCs/>
+        </w:rPr>
+      </w:pPr>
+    </w:p>
+    <w:p>
+      <w:pPr>
+        <w:pStyle w:val="ListParagraph"/>
+        <w:numPr>
+          <w:ilvl w:val="0"/>
+          <w:numId w:val="10"/>
+        </w:numPr>
+        <w:rPr>
+          <w:b/>
+          <w:bCs/>
+        </w:rPr>
+      </w:pPr>
+      <w:proofErr w:type="spellStart"/>
+      <w:r>
+        <w:rPr>
+          <w:b/>
+          <w:bCs/>
+        </w:rPr>
+        <w:t>Login</w:t>
+      </w:r>
+      <w:proofErr w:type="spellEnd"/>
+      <w:r>
+        <w:rPr>
+          <w:b/>
+          <w:bCs/>
+        </w:rPr>
+        <w:t xml:space="preserve"> usuario con datos validos</w:t>
+      </w:r>
+    </w:p>
+    <w:p>
+      <w:pPr>
+        <w:pStyle w:val="ListParagraph"/>
+        <w:numPr>
+          <w:ilvl w:val="1"/>
+          <w:numId w:val="10"/>
+        </w:numPr>
+      </w:pPr>
+      <w:r>
+        <w:t xml:space="preserve">Microservicio: </w:t>
+      </w:r>
+      <w:proofErr w:type="spellStart"/>
+      <w:r>
+        <w:t>SafeWallet-Keycloak</w:t>
+      </w:r>
+      <w:proofErr w:type="spellEnd"/>
+      <w:r>
+        <w:t>.</w:t>
+      </w:r>
+    </w:p>
+    <w:p>
+      <w:pPr>
+        <w:pStyle w:val="ListParagraph"/>
+        <w:numPr>
+          <w:ilvl w:val="1"/>
+          <w:numId w:val="10"/>
+        </w:numPr>
+      </w:pPr>
+      <w:r>
+        <w:t xml:space="preserve">Test: </w:t>
+      </w:r>
+      <w:proofErr w:type="spellStart"/>
+      <w:r>
+        <w:t>login_successful</w:t>
+      </w:r>
+      <w:proofErr w:type="spellEnd"/>
+    </w:p>
+    <w:p>
+      <w:pPr>
+        <w:pStyle w:val="ListParagraph"/>
+        <w:numPr>
+          <w:ilvl w:val="1"/>
+          <w:numId w:val="10"/>
+        </w:numPr>
+      </w:pPr>
+      <w:r>
+        <w:t>Resultado: Passed</w:t>
+      </w:r>
+    </w:p>
+    <w:p>
+      <w:pPr>
+        <w:pStyle w:val="ListParagraph"/>
+        <w:numPr>
+          <w:ilvl w:val="0"/>
+          <w:numId w:val="10"/>
+        </w:numPr>
+        <w:rPr>
+          <w:b/>
+          <w:bCs/>
+        </w:rPr>
+      </w:pPr>
+      <w:proofErr w:type="spellStart"/>
+      <w:r>
+        <w:rPr>
+          <w:b/>
+          <w:bCs/>
+        </w:rPr>
+        <w:t>Login</w:t>
+      </w:r>
+      <w:proofErr w:type="spellEnd"/>
+      <w:r>
+        <w:rPr>
+          <w:b/>
+          <w:bCs/>
+        </w:rPr>
+        <w:t xml:space="preserve"> usuario con </w:t>
+      </w:r>
+      <w:r>
+        <w:rPr>
+          <w:b/>
+          <w:bCs/>
+        </w:rPr>
+        <w:t>credenciales invalidas</w:t>
+      </w:r>
+    </w:p>
+    <w:p>
+      <w:pPr>
+        <w:pStyle w:val="ListParagraph"/>
+        <w:numPr>
+          <w:ilvl w:val="1"/>
+          <w:numId w:val="10"/>
+        </w:numPr>
+      </w:pPr>
+      <w:r>
+        <w:t xml:space="preserve">Microservicio: </w:t>
+      </w:r>
+      <w:proofErr w:type="spellStart"/>
+      <w:r>
+        <w:t>SafeWallet-Keycloak</w:t>
+      </w:r>
+      <w:proofErr w:type="spellEnd"/>
+      <w:r>
+        <w:t>.</w:t>
+      </w:r>
+    </w:p>
+    <w:p>
+      <w:pPr>
+        <w:pStyle w:val="ListParagraph"/>
+        <w:numPr>
+          <w:ilvl w:val="1"/>
+          <w:numId w:val="10"/>
+        </w:numPr>
+      </w:pPr>
+      <w:r>
+        <w:t xml:space="preserve">Test: </w:t>
+      </w:r>
+      <w:proofErr w:type="spellStart"/>
+      <w:r>
+        <w:t>login_with_wrong_credentials</w:t>
+      </w:r>
+      <w:proofErr w:type="spellEnd"/>
+    </w:p>
+    <w:p>
+      <w:pPr>
+        <w:pStyle w:val="ListParagraph"/>
+        <w:numPr>
+          <w:ilvl w:val="1"/>
+          <w:numId w:val="10"/>
+        </w:numPr>
+      </w:pPr>
+      <w:r>
+        <w:t>Resultado: Passed</w:t>
+      </w:r>
+    </w:p>
+    <w:p>
+      <w:pPr>
+        <w:pStyle w:val="ListParagraph"/>
+        <w:numPr>
+          <w:ilvl w:val="0"/>
+          <w:numId w:val="10"/>
+        </w:numPr>
+        <w:rPr>
+          <w:b/>
+          <w:bCs/>
+        </w:rPr>
+      </w:pPr>
+      <w:r>
+        <w:rPr>
+          <w:b/>
+          <w:bCs/>
+        </w:rPr>
+        <w:t>Registro usuario con</w:t>
+      </w:r>
+      <w:r>
+        <w:rPr>
+          <w:b/>
+          <w:bCs/>
+        </w:rPr>
+        <w:t xml:space="preserve"> email no registrado.</w:t>
+      </w:r>
+    </w:p>
+    <w:p>
+      <w:pPr>
+        <w:pStyle w:val="ListParagraph"/>
+        <w:numPr>
+          <w:ilvl w:val="1"/>
+          <w:numId w:val="10"/>
+        </w:numPr>
+      </w:pPr>
+      <w:r>
+        <w:t xml:space="preserve">Microservicio: </w:t>
+      </w:r>
+      <w:proofErr w:type="spellStart"/>
+      <w:r>
+        <w:t>SafeWallet-Keycloak</w:t>
+      </w:r>
+      <w:proofErr w:type="spellEnd"/>
+      <w:r>
+        <w:t>.</w:t>
+      </w:r>
+    </w:p>
+    <w:p>
+      <w:pPr>
+        <w:pStyle w:val="ListParagraph"/>
+        <w:numPr>
+          <w:ilvl w:val="1"/>
+          <w:numId w:val="10"/>
+        </w:numPr>
+      </w:pPr>
+      <w:r>
+        <w:t xml:space="preserve">Test: </w:t>
+      </w:r>
+      <w:proofErr w:type="spellStart"/>
+      <w:r>
+        <w:t>login_with_invalid_email</w:t>
+      </w:r>
+      <w:proofErr w:type="spellEnd"/>
+    </w:p>
+    <w:p>
+      <w:pPr>
+        <w:pStyle w:val="ListParagraph"/>
+        <w:numPr>
+          <w:ilvl w:val="1"/>
+          <w:numId w:val="10"/>
+        </w:numPr>
+      </w:pPr>
+      <w:r>
+        <w:t>Resultado: Passed</w:t>
+      </w:r>
+    </w:p>
+    <w:p/>
+    <w:p>
+      <w:r>
+        <w:t xml:space="preserve">Consigna </w:t>
+      </w:r>
+    </w:p>
+    <w:p>
+      <w:r>
+        <w:t>Realizar un plan de pruebas en donde se mencione lo siguiente:</w:t>
+      </w:r>
+    </w:p>
+    <w:p/>
+    <w:p>
+      <w:pPr>
+        <w:pStyle w:val="ListParagraph"/>
+        <w:numPr>
+          <w:ilvl w:val="0"/>
+          <w:numId w:val="13"/>
+        </w:numPr>
+      </w:pPr>
+      <w:r>
+        <w:t>¿Cómo escribir un caso de prueba?</w:t>
+      </w:r>
+    </w:p>
+    <w:p>
+      <w:pPr>
+        <w:pStyle w:val="ListParagraph"/>
+        <w:numPr>
+          <w:ilvl w:val="1"/>
+          <w:numId w:val="13"/>
+        </w:numPr>
+      </w:pPr>
+      <w:r>
+        <w:t>Se debe proporcionar el objetivo del caso de prueba, que funcionalidad o característica estamos por probar, luego deberíamos configurar el ambiente para realizar la prueba y seleccionar quien o quienes deberán comenzar el test. Luego deberíamos comenzar con el testeo de la funcionalidad y comparar el resultado que se espera obtener con el realmente obtenido.</w:t>
+      </w:r>
+    </w:p>
+    <w:p>
+      <w:pPr>
+        <w:ind w:left="708"/>
+      </w:pPr>
+    </w:p>
+    <w:p>
+      <w:pPr>
+        <w:pStyle w:val="ListParagraph"/>
+        <w:numPr>
+          <w:ilvl w:val="0"/>
+          <w:numId w:val="13"/>
+        </w:numPr>
+      </w:pPr>
+      <w:r>
+        <w:t>¿Cómo reportar un defecto?</w:t>
+      </w:r>
+    </w:p>
+    <w:p>
+      <w:pPr>
+        <w:pStyle w:val="ListParagraph"/>
+        <w:numPr>
+          <w:ilvl w:val="1"/>
+          <w:numId w:val="13"/>
+        </w:numPr>
+      </w:pPr>
+      <w:r>
+        <w:t xml:space="preserve">Para reportar un defecto debemos indicar en donde se encuentra el defecto y proporcionar toda la información para la reproducción del mismo. Ser lo </w:t>
+      </w:r>
+      <w:proofErr w:type="spellStart"/>
+      <w:r>
+        <w:t>mas</w:t>
+      </w:r>
+      <w:proofErr w:type="spellEnd"/>
+      <w:r>
+        <w:t xml:space="preserve"> claro posible.</w:t>
+      </w:r>
+    </w:p>
+    <w:p>
+      <w:pPr>
+        <w:pStyle w:val="ListParagraph"/>
+        <w:numPr>
+          <w:ilvl w:val="0"/>
+          <w:numId w:val="13"/>
+        </w:numPr>
+      </w:pPr>
+      <w:r>
+        <w:t>Criterio para incluir un caso de prueba en una suite de humo.</w:t>
+      </w:r>
+    </w:p>
+    <w:p>
+      <w:pPr>
+        <w:pStyle w:val="ListParagraph"/>
+        <w:numPr>
+          <w:ilvl w:val="1"/>
+          <w:numId w:val="13"/>
+        </w:numPr>
+      </w:pPr>
+      <w:r>
+        <w:t xml:space="preserve">Depende del proyecto que tengamos, pero integraríamos las pruebas </w:t>
+      </w:r>
+      <w:proofErr w:type="spellStart"/>
+      <w:r>
+        <w:t>criticas</w:t>
+      </w:r>
+      <w:proofErr w:type="spellEnd"/>
+      <w:r>
+        <w:t xml:space="preserve"> que hacen al funcionamiento esencial del proyecto. En el caso de Safe Wallet, el </w:t>
+      </w:r>
+      <w:proofErr w:type="spellStart"/>
+      <w:r>
+        <w:t>login</w:t>
+      </w:r>
+      <w:proofErr w:type="spellEnd"/>
+      <w:r>
+        <w:t xml:space="preserve"> exitoso y seguro es esencial.</w:t>
+      </w:r>
+    </w:p>
+    <w:p>
+      <w:pPr>
+        <w:pStyle w:val="ListParagraph"/>
+        <w:numPr>
+          <w:ilvl w:val="0"/>
+          <w:numId w:val="13"/>
+        </w:numPr>
+      </w:pPr>
+      <w:r>
+        <w:t>Criterio para incluir un caso de prueba en una suite de regresión.</w:t>
+      </w:r>
+    </w:p>
+    <w:p>
+      <w:pPr>
+        <w:pStyle w:val="ListParagraph"/>
+        <w:numPr>
+          <w:ilvl w:val="1"/>
+          <w:numId w:val="13"/>
+        </w:numPr>
+      </w:pPr>
+      <w:r>
+        <w:t>Integraríamos las pruebas de funcionalidades nuevas que afectan al software en su totalidad</w:t>
+      </w:r>
+    </w:p>
+    <w:p/>
     <w:p/>
     <w:sectPr>
       <w:pgSz w:w="11906" w:h="16838"/>
@@ -989,9 +1674,148 @@
 </w:document>
 </file>
 
+<file path=word/endnotes.xml><?xml version="1.0" encoding="utf-8"?>
+<w:endnotes xmlns:wpc="http://schemas.microsoft.com/office/word/2010/wordprocessingCanvas" xmlns:cx="http://schemas.microsoft.com/office/drawing/2014/chartex" xmlns:cx1="http://schemas.microsoft.com/office/drawing/2015/9/8/chartex" xmlns:cx2="http://schemas.microsoft.com/office/drawing/2015/10/21/chartex" xmlns:cx3="http://schemas.microsoft.com/office/drawing/2016/5/9/chartex" xmlns:cx4="http://schemas.microsoft.com/office/drawing/2016/5/10/chartex" xmlns:cx5="http://schemas.microsoft.com/office/drawing/2016/5/11/chartex" xmlns:cx6="http://schemas.microsoft.com/office/drawing/2016/5/12/chartex" xmlns:cx7="http://schemas.microsoft.com/office/drawing/2016/5/13/chartex" xmlns:cx8="http://schemas.microsoft.com/office/drawing/2016/5/14/chartex" xmlns:mc="http://schemas.openxmlformats.org/markup-compatibility/2006" xmlns:aink="http://schemas.microsoft.com/office/drawing/2016/ink" xmlns:am3d="http://schemas.microsoft.com/office/drawing/2017/model3d" xmlns:o="urn:schemas-microsoft-com:office:office" xmlns:r="http://schemas.openxmlformats.org/officeDocument/2006/relationships" xmlns:m="http://schemas.openxmlformats.org/officeDocument/2006/math" xmlns:v="urn:schemas-microsoft-com:vml" xmlns:wp14="http://schemas.microsoft.com/office/word/2010/wordprocessingDrawing" xmlns:wp="http://schemas.openxmlformats.org/drawingml/2006/wordprocessingDrawing" xmlns:w10="urn:schemas-microsoft-com:office:word" xmlns:w="http://schemas.openxmlformats.org/wordprocessingml/2006/main" xmlns:w14="http://schemas.microsoft.com/office/word/2010/wordml" xmlns:w15="http://schemas.microsoft.com/office/word/2012/wordml" xmlns:w16cex="http://schemas.microsoft.com/office/word/2018/wordml/cex" xmlns:w16cid="http://schemas.microsoft.com/office/word/2016/wordml/cid" xmlns:w16="http://schemas.microsoft.com/office/word/2018/wordml" xmlns:w16sdtdh="http://schemas.microsoft.com/office/word/2020/wordml/sdtdatahash" xmlns:w16se="http://schemas.microsoft.com/office/word/2015/wordml/symex" xmlns:wpg="http://schemas.microsoft.com/office/word/2010/wordprocessingGroup" xmlns:wpi="http://schemas.microsoft.com/office/word/2010/wordprocessingInk" xmlns:wne="http://schemas.microsoft.com/office/word/2006/wordml" xmlns:wps="http://schemas.microsoft.com/office/word/2010/wordprocessingShape" mc:Ignorable="w14 w15 w16se w16cid w16 w16cex w16sdtdh wp14">
+  <w:endnote w:type="separator" w:id="-1">
+    <w:p>
+      <w:pPr>
+        <w:spacing w:after="0" w:line="240" w:lineRule="auto"/>
+      </w:pPr>
+      <w:r>
+        <w:separator/>
+      </w:r>
+    </w:p>
+  </w:endnote>
+  <w:endnote w:type="continuationSeparator" w:id="0">
+    <w:p>
+      <w:pPr>
+        <w:spacing w:after="0" w:line="240" w:lineRule="auto"/>
+      </w:pPr>
+      <w:r>
+        <w:continuationSeparator/>
+      </w:r>
+    </w:p>
+  </w:endnote>
+</w:endnotes>
+</file>
+
+<file path=word/footnotes.xml><?xml version="1.0" encoding="utf-8"?>
+<w:footnotes xmlns:wpc="http://schemas.microsoft.com/office/word/2010/wordprocessingCanvas" xmlns:cx="http://schemas.microsoft.com/office/drawing/2014/chartex" xmlns:cx1="http://schemas.microsoft.com/office/drawing/2015/9/8/chartex" xmlns:cx2="http://schemas.microsoft.com/office/drawing/2015/10/21/chartex" xmlns:cx3="http://schemas.microsoft.com/office/drawing/2016/5/9/chartex" xmlns:cx4="http://schemas.microsoft.com/office/drawing/2016/5/10/chartex" xmlns:cx5="http://schemas.microsoft.com/office/drawing/2016/5/11/chartex" xmlns:cx6="http://schemas.microsoft.com/office/drawing/2016/5/12/chartex" xmlns:cx7="http://schemas.microsoft.com/office/drawing/2016/5/13/chartex" xmlns:cx8="http://schemas.microsoft.com/office/drawing/2016/5/14/chartex" xmlns:mc="http://schemas.openxmlformats.org/markup-compatibility/2006" xmlns:aink="http://schemas.microsoft.com/office/drawing/2016/ink" xmlns:am3d="http://schemas.microsoft.com/office/drawing/2017/model3d" xmlns:o="urn:schemas-microsoft-com:office:office" xmlns:r="http://schemas.openxmlformats.org/officeDocument/2006/relationships" xmlns:m="http://schemas.openxmlformats.org/officeDocument/2006/math" xmlns:v="urn:schemas-microsoft-com:vml" xmlns:wp14="http://schemas.microsoft.com/office/word/2010/wordprocessingDrawing" xmlns:wp="http://schemas.openxmlformats.org/drawingml/2006/wordprocessingDrawing" xmlns:w10="urn:schemas-microsoft-com:office:word" xmlns:w="http://schemas.openxmlformats.org/wordprocessingml/2006/main" xmlns:w14="http://schemas.microsoft.com/office/word/2010/wordml" xmlns:w15="http://schemas.microsoft.com/office/word/2012/wordml" xmlns:w16cex="http://schemas.microsoft.com/office/word/2018/wordml/cex" xmlns:w16cid="http://schemas.microsoft.com/office/word/2016/wordml/cid" xmlns:w16="http://schemas.microsoft.com/office/word/2018/wordml" xmlns:w16sdtdh="http://schemas.microsoft.com/office/word/2020/wordml/sdtdatahash" xmlns:w16se="http://schemas.microsoft.com/office/word/2015/wordml/symex" xmlns:wpg="http://schemas.microsoft.com/office/word/2010/wordprocessingGroup" xmlns:wpi="http://schemas.microsoft.com/office/word/2010/wordprocessingInk" xmlns:wne="http://schemas.microsoft.com/office/word/2006/wordml" xmlns:wps="http://schemas.microsoft.com/office/word/2010/wordprocessingShape" mc:Ignorable="w14 w15 w16se w16cid w16 w16cex w16sdtdh wp14">
+  <w:footnote w:type="separator" w:id="-1">
+    <w:p>
+      <w:pPr>
+        <w:spacing w:after="0" w:line="240" w:lineRule="auto"/>
+      </w:pPr>
+      <w:r>
+        <w:separator/>
+      </w:r>
+    </w:p>
+  </w:footnote>
+  <w:footnote w:type="continuationSeparator" w:id="0">
+    <w:p>
+      <w:pPr>
+        <w:spacing w:after="0" w:line="240" w:lineRule="auto"/>
+      </w:pPr>
+      <w:r>
+        <w:continuationSeparator/>
+      </w:r>
+    </w:p>
+  </w:footnote>
+</w:footnotes>
+</file>
+
 <file path=word/numbering.xml><?xml version="1.0" encoding="utf-8"?>
 <w:numbering xmlns:wpc="http://schemas.microsoft.com/office/word/2010/wordprocessingCanvas" xmlns:cx="http://schemas.microsoft.com/office/drawing/2014/chartex" xmlns:cx1="http://schemas.microsoft.com/office/drawing/2015/9/8/chartex" xmlns:cx2="http://schemas.microsoft.com/office/drawing/2015/10/21/chartex" xmlns:cx3="http://schemas.microsoft.com/office/drawing/2016/5/9/chartex" xmlns:cx4="http://schemas.microsoft.com/office/drawing/2016/5/10/chartex" xmlns:cx5="http://schemas.microsoft.com/office/drawing/2016/5/11/chartex" xmlns:cx6="http://schemas.microsoft.com/office/drawing/2016/5/12/chartex" xmlns:cx7="http://schemas.microsoft.com/office/drawing/2016/5/13/chartex" xmlns:cx8="http://schemas.microsoft.com/office/drawing/2016/5/14/chartex" xmlns:mc="http://schemas.openxmlformats.org/markup-compatibility/2006" xmlns:aink="http://schemas.microsoft.com/office/drawing/2016/ink" xmlns:am3d="http://schemas.microsoft.com/office/drawing/2017/model3d" xmlns:o="urn:schemas-microsoft-com:office:office" xmlns:r="http://schemas.openxmlformats.org/officeDocument/2006/relationships" xmlns:m="http://schemas.openxmlformats.org/officeDocument/2006/math" xmlns:v="urn:schemas-microsoft-com:vml" xmlns:wp14="http://schemas.microsoft.com/office/word/2010/wordprocessingDrawing" xmlns:wp="http://schemas.openxmlformats.org/drawingml/2006/wordprocessingDrawing" xmlns:w10="urn:schemas-microsoft-com:office:word" xmlns:w="http://schemas.openxmlformats.org/wordprocessingml/2006/main" xmlns:w14="http://schemas.microsoft.com/office/word/2010/wordml" xmlns:w15="http://schemas.microsoft.com/office/word/2012/wordml" xmlns:w16cex="http://schemas.microsoft.com/office/word/2018/wordml/cex" xmlns:w16cid="http://schemas.microsoft.com/office/word/2016/wordml/cid" xmlns:w16="http://schemas.microsoft.com/office/word/2018/wordml" xmlns:w16sdtdh="http://schemas.microsoft.com/office/word/2020/wordml/sdtdatahash" xmlns:w16se="http://schemas.microsoft.com/office/word/2015/wordml/symex" xmlns:wpg="http://schemas.microsoft.com/office/word/2010/wordprocessingGroup" xmlns:wpi="http://schemas.microsoft.com/office/word/2010/wordprocessingInk" xmlns:wne="http://schemas.microsoft.com/office/word/2006/wordml" xmlns:wps="http://schemas.microsoft.com/office/word/2010/wordprocessingShape" mc:Ignorable="w14 w15 w16se w16cid w16 w16cex w16sdtdh wp14">
   <w:abstractNum w:abstractNumId="0" w15:restartNumberingAfterBreak="0">
+    <w:nsid w:val="159F1E96"/>
+    <w:multiLevelType w:val="hybridMultilevel"/>
+    <w:tmpl w:val="1444DF16"/>
+    <w:lvl w:ilvl="0" w:tplc="2C0A000F">
+      <w:start w:val="1"/>
+      <w:numFmt w:val="decimal"/>
+      <w:lvlText w:val="%1."/>
+      <w:lvlJc w:val="left"/>
+      <w:pPr>
+        <w:ind w:left="720" w:hanging="360"/>
+      </w:pPr>
+      <w:rPr>
+        <w:rFonts w:hint="default"/>
+      </w:rPr>
+    </w:lvl>
+    <w:lvl w:ilvl="1" w:tplc="2C0A0019">
+      <w:start w:val="1"/>
+      <w:numFmt w:val="lowerLetter"/>
+      <w:lvlText w:val="%2."/>
+      <w:lvlJc w:val="left"/>
+      <w:pPr>
+        <w:ind w:left="1440" w:hanging="360"/>
+      </w:pPr>
+    </w:lvl>
+    <w:lvl w:ilvl="2" w:tplc="2C0A001B" w:tentative="1">
+      <w:start w:val="1"/>
+      <w:numFmt w:val="lowerRoman"/>
+      <w:lvlText w:val="%3."/>
+      <w:lvlJc w:val="right"/>
+      <w:pPr>
+        <w:ind w:left="2160" w:hanging="180"/>
+      </w:pPr>
+    </w:lvl>
+    <w:lvl w:ilvl="3" w:tplc="2C0A000F" w:tentative="1">
+      <w:start w:val="1"/>
+      <w:numFmt w:val="decimal"/>
+      <w:lvlText w:val="%4."/>
+      <w:lvlJc w:val="left"/>
+      <w:pPr>
+        <w:ind w:left="2880" w:hanging="360"/>
+      </w:pPr>
+    </w:lvl>
+    <w:lvl w:ilvl="4" w:tplc="2C0A0019" w:tentative="1">
+      <w:start w:val="1"/>
+      <w:numFmt w:val="lowerLetter"/>
+      <w:lvlText w:val="%5."/>
+      <w:lvlJc w:val="left"/>
+      <w:pPr>
+        <w:ind w:left="3600" w:hanging="360"/>
+      </w:pPr>
+    </w:lvl>
+    <w:lvl w:ilvl="5" w:tplc="2C0A001B" w:tentative="1">
+      <w:start w:val="1"/>
+      <w:numFmt w:val="lowerRoman"/>
+      <w:lvlText w:val="%6."/>
+      <w:lvlJc w:val="right"/>
+      <w:pPr>
+        <w:ind w:left="4320" w:hanging="180"/>
+      </w:pPr>
+    </w:lvl>
+    <w:lvl w:ilvl="6" w:tplc="2C0A000F" w:tentative="1">
+      <w:start w:val="1"/>
+      <w:numFmt w:val="decimal"/>
+      <w:lvlText w:val="%7."/>
+      <w:lvlJc w:val="left"/>
+      <w:pPr>
+        <w:ind w:left="5040" w:hanging="360"/>
+      </w:pPr>
+    </w:lvl>
+    <w:lvl w:ilvl="7" w:tplc="2C0A0019" w:tentative="1">
+      <w:start w:val="1"/>
+      <w:numFmt w:val="lowerLetter"/>
+      <w:lvlText w:val="%8."/>
+      <w:lvlJc w:val="left"/>
+      <w:pPr>
+        <w:ind w:left="5760" w:hanging="360"/>
+      </w:pPr>
+    </w:lvl>
+    <w:lvl w:ilvl="8" w:tplc="2C0A001B" w:tentative="1">
+      <w:start w:val="1"/>
+      <w:numFmt w:val="lowerRoman"/>
+      <w:lvlText w:val="%9."/>
+      <w:lvlJc w:val="right"/>
+      <w:pPr>
+        <w:ind w:left="6480" w:hanging="180"/>
+      </w:pPr>
+    </w:lvl>
+  </w:abstractNum>
+  <w:abstractNum w:abstractNumId="1" w15:restartNumberingAfterBreak="0">
     <w:nsid w:val="1C6213D6"/>
     <w:multiLevelType w:val="hybridMultilevel"/>
     <w:tmpl w:val="02C6E60A"/>
@@ -1080,7 +1904,179 @@
       </w:pPr>
     </w:lvl>
   </w:abstractNum>
-  <w:abstractNum w:abstractNumId="1" w15:restartNumberingAfterBreak="0">
+  <w:abstractNum w:abstractNumId="2" w15:restartNumberingAfterBreak="0">
+    <w:nsid w:val="1D417A61"/>
+    <w:multiLevelType w:val="hybridMultilevel"/>
+    <w:tmpl w:val="798A21B0"/>
+    <w:lvl w:ilvl="0" w:tplc="2C0A0019">
+      <w:start w:val="1"/>
+      <w:numFmt w:val="lowerLetter"/>
+      <w:lvlText w:val="%1."/>
+      <w:lvlJc w:val="left"/>
+      <w:pPr>
+        <w:ind w:left="720" w:hanging="360"/>
+      </w:pPr>
+    </w:lvl>
+    <w:lvl w:ilvl="1" w:tplc="2C0A0019">
+      <w:start w:val="1"/>
+      <w:numFmt w:val="lowerLetter"/>
+      <w:lvlText w:val="%2."/>
+      <w:lvlJc w:val="left"/>
+      <w:pPr>
+        <w:ind w:left="1440" w:hanging="360"/>
+      </w:pPr>
+    </w:lvl>
+    <w:lvl w:ilvl="2" w:tplc="2C0A001B">
+      <w:start w:val="1"/>
+      <w:numFmt w:val="lowerRoman"/>
+      <w:lvlText w:val="%3."/>
+      <w:lvlJc w:val="right"/>
+      <w:pPr>
+        <w:ind w:left="2160" w:hanging="180"/>
+      </w:pPr>
+    </w:lvl>
+    <w:lvl w:ilvl="3" w:tplc="2C0A000F" w:tentative="1">
+      <w:start w:val="1"/>
+      <w:numFmt w:val="decimal"/>
+      <w:lvlText w:val="%4."/>
+      <w:lvlJc w:val="left"/>
+      <w:pPr>
+        <w:ind w:left="2880" w:hanging="360"/>
+      </w:pPr>
+    </w:lvl>
+    <w:lvl w:ilvl="4" w:tplc="2C0A0019" w:tentative="1">
+      <w:start w:val="1"/>
+      <w:numFmt w:val="lowerLetter"/>
+      <w:lvlText w:val="%5."/>
+      <w:lvlJc w:val="left"/>
+      <w:pPr>
+        <w:ind w:left="3600" w:hanging="360"/>
+      </w:pPr>
+    </w:lvl>
+    <w:lvl w:ilvl="5" w:tplc="2C0A001B" w:tentative="1">
+      <w:start w:val="1"/>
+      <w:numFmt w:val="lowerRoman"/>
+      <w:lvlText w:val="%6."/>
+      <w:lvlJc w:val="right"/>
+      <w:pPr>
+        <w:ind w:left="4320" w:hanging="180"/>
+      </w:pPr>
+    </w:lvl>
+    <w:lvl w:ilvl="6" w:tplc="2C0A000F" w:tentative="1">
+      <w:start w:val="1"/>
+      <w:numFmt w:val="decimal"/>
+      <w:lvlText w:val="%7."/>
+      <w:lvlJc w:val="left"/>
+      <w:pPr>
+        <w:ind w:left="5040" w:hanging="360"/>
+      </w:pPr>
+    </w:lvl>
+    <w:lvl w:ilvl="7" w:tplc="2C0A0019" w:tentative="1">
+      <w:start w:val="1"/>
+      <w:numFmt w:val="lowerLetter"/>
+      <w:lvlText w:val="%8."/>
+      <w:lvlJc w:val="left"/>
+      <w:pPr>
+        <w:ind w:left="5760" w:hanging="360"/>
+      </w:pPr>
+    </w:lvl>
+    <w:lvl w:ilvl="8" w:tplc="2C0A001B" w:tentative="1">
+      <w:start w:val="1"/>
+      <w:numFmt w:val="lowerRoman"/>
+      <w:lvlText w:val="%9."/>
+      <w:lvlJc w:val="right"/>
+      <w:pPr>
+        <w:ind w:left="6480" w:hanging="180"/>
+      </w:pPr>
+    </w:lvl>
+  </w:abstractNum>
+  <w:abstractNum w:abstractNumId="3" w15:restartNumberingAfterBreak="0">
+    <w:nsid w:val="2FDA6BC8"/>
+    <w:multiLevelType w:val="hybridMultilevel"/>
+    <w:tmpl w:val="268E929E"/>
+    <w:lvl w:ilvl="0" w:tplc="2C0A0019">
+      <w:start w:val="1"/>
+      <w:numFmt w:val="lowerLetter"/>
+      <w:lvlText w:val="%1."/>
+      <w:lvlJc w:val="left"/>
+      <w:pPr>
+        <w:ind w:left="1440" w:hanging="360"/>
+      </w:pPr>
+    </w:lvl>
+    <w:lvl w:ilvl="1" w:tplc="2C0A0019" w:tentative="1">
+      <w:start w:val="1"/>
+      <w:numFmt w:val="lowerLetter"/>
+      <w:lvlText w:val="%2."/>
+      <w:lvlJc w:val="left"/>
+      <w:pPr>
+        <w:ind w:left="2160" w:hanging="360"/>
+      </w:pPr>
+    </w:lvl>
+    <w:lvl w:ilvl="2" w:tplc="2C0A001B" w:tentative="1">
+      <w:start w:val="1"/>
+      <w:numFmt w:val="lowerRoman"/>
+      <w:lvlText w:val="%3."/>
+      <w:lvlJc w:val="right"/>
+      <w:pPr>
+        <w:ind w:left="2880" w:hanging="180"/>
+      </w:pPr>
+    </w:lvl>
+    <w:lvl w:ilvl="3" w:tplc="2C0A000F" w:tentative="1">
+      <w:start w:val="1"/>
+      <w:numFmt w:val="decimal"/>
+      <w:lvlText w:val="%4."/>
+      <w:lvlJc w:val="left"/>
+      <w:pPr>
+        <w:ind w:left="3600" w:hanging="360"/>
+      </w:pPr>
+    </w:lvl>
+    <w:lvl w:ilvl="4" w:tplc="2C0A0019" w:tentative="1">
+      <w:start w:val="1"/>
+      <w:numFmt w:val="lowerLetter"/>
+      <w:lvlText w:val="%5."/>
+      <w:lvlJc w:val="left"/>
+      <w:pPr>
+        <w:ind w:left="4320" w:hanging="360"/>
+      </w:pPr>
+    </w:lvl>
+    <w:lvl w:ilvl="5" w:tplc="2C0A001B" w:tentative="1">
+      <w:start w:val="1"/>
+      <w:numFmt w:val="lowerRoman"/>
+      <w:lvlText w:val="%6."/>
+      <w:lvlJc w:val="right"/>
+      <w:pPr>
+        <w:ind w:left="5040" w:hanging="180"/>
+      </w:pPr>
+    </w:lvl>
+    <w:lvl w:ilvl="6" w:tplc="2C0A000F" w:tentative="1">
+      <w:start w:val="1"/>
+      <w:numFmt w:val="decimal"/>
+      <w:lvlText w:val="%7."/>
+      <w:lvlJc w:val="left"/>
+      <w:pPr>
+        <w:ind w:left="5760" w:hanging="360"/>
+      </w:pPr>
+    </w:lvl>
+    <w:lvl w:ilvl="7" w:tplc="2C0A0019" w:tentative="1">
+      <w:start w:val="1"/>
+      <w:numFmt w:val="lowerLetter"/>
+      <w:lvlText w:val="%8."/>
+      <w:lvlJc w:val="left"/>
+      <w:pPr>
+        <w:ind w:left="6480" w:hanging="360"/>
+      </w:pPr>
+    </w:lvl>
+    <w:lvl w:ilvl="8" w:tplc="2C0A001B" w:tentative="1">
+      <w:start w:val="1"/>
+      <w:numFmt w:val="lowerRoman"/>
+      <w:lvlText w:val="%9."/>
+      <w:lvlJc w:val="right"/>
+      <w:pPr>
+        <w:ind w:left="7200" w:hanging="180"/>
+      </w:pPr>
+    </w:lvl>
+  </w:abstractNum>
+  <w:abstractNum w:abstractNumId="4" w15:restartNumberingAfterBreak="0">
     <w:nsid w:val="30D0551F"/>
     <w:multiLevelType w:val="hybridMultilevel"/>
     <w:tmpl w:val="C10C7F02"/>
@@ -1192,7 +2188,7 @@
       </w:rPr>
     </w:lvl>
   </w:abstractNum>
-  <w:abstractNum w:abstractNumId="2" w15:restartNumberingAfterBreak="0">
+  <w:abstractNum w:abstractNumId="5" w15:restartNumberingAfterBreak="0">
     <w:nsid w:val="30ED30B3"/>
     <w:multiLevelType w:val="hybridMultilevel"/>
     <w:tmpl w:val="FA60E514"/>
@@ -1304,7 +2300,7 @@
       </w:rPr>
     </w:lvl>
   </w:abstractNum>
-  <w:abstractNum w:abstractNumId="3" w15:restartNumberingAfterBreak="0">
+  <w:abstractNum w:abstractNumId="6" w15:restartNumberingAfterBreak="0">
     <w:nsid w:val="3E0C23A0"/>
     <w:multiLevelType w:val="hybridMultilevel"/>
     <w:tmpl w:val="1444DF16"/>
@@ -1393,7 +2389,7 @@
       </w:pPr>
     </w:lvl>
   </w:abstractNum>
-  <w:abstractNum w:abstractNumId="4" w15:restartNumberingAfterBreak="0">
+  <w:abstractNum w:abstractNumId="7" w15:restartNumberingAfterBreak="0">
     <w:nsid w:val="445E1CF1"/>
     <w:multiLevelType w:val="hybridMultilevel"/>
     <w:tmpl w:val="02C6E60A"/>
@@ -1482,7 +2478,7 @@
       </w:pPr>
     </w:lvl>
   </w:abstractNum>
-  <w:abstractNum w:abstractNumId="5" w15:restartNumberingAfterBreak="0">
+  <w:abstractNum w:abstractNumId="8" w15:restartNumberingAfterBreak="0">
     <w:nsid w:val="4B861A0A"/>
     <w:multiLevelType w:val="hybridMultilevel"/>
     <w:tmpl w:val="399A1946"/>
@@ -1571,7 +2567,7 @@
       </w:pPr>
     </w:lvl>
   </w:abstractNum>
-  <w:abstractNum w:abstractNumId="6" w15:restartNumberingAfterBreak="0">
+  <w:abstractNum w:abstractNumId="9" w15:restartNumberingAfterBreak="0">
     <w:nsid w:val="4ECD44BE"/>
     <w:multiLevelType w:val="hybridMultilevel"/>
     <w:tmpl w:val="F962B1C8"/>
@@ -1657,7 +2653,7 @@
       </w:pPr>
     </w:lvl>
   </w:abstractNum>
-  <w:abstractNum w:abstractNumId="7" w15:restartNumberingAfterBreak="0">
+  <w:abstractNum w:abstractNumId="10" w15:restartNumberingAfterBreak="0">
     <w:nsid w:val="50E47CD4"/>
     <w:multiLevelType w:val="hybridMultilevel"/>
     <w:tmpl w:val="6B46FE32"/>
@@ -1770,7 +2766,7 @@
       </w:rPr>
     </w:lvl>
   </w:abstractNum>
-  <w:abstractNum w:abstractNumId="8" w15:restartNumberingAfterBreak="0">
+  <w:abstractNum w:abstractNumId="11" w15:restartNumberingAfterBreak="0">
     <w:nsid w:val="59502582"/>
     <w:multiLevelType w:val="hybridMultilevel"/>
     <w:tmpl w:val="718A25BC"/>
@@ -1785,7 +2781,7 @@
         <w:rFonts w:ascii="Wingdings" w:eastAsiaTheme="minorHAnsi" w:hAnsi="Wingdings" w:cstheme="minorBidi" w:hint="default"/>
       </w:rPr>
     </w:lvl>
-    <w:lvl w:ilvl="1" w:tplc="2C0A0003" w:tentative="1">
+    <w:lvl w:ilvl="1" w:tplc="2C0A0003">
       <w:start w:val="1"/>
       <w:numFmt w:val="bullet"/>
       <w:lvlText w:val="o"/>
@@ -1797,7 +2793,7 @@
         <w:rFonts w:ascii="Courier New" w:hAnsi="Courier New" w:cs="Courier New" w:hint="default"/>
       </w:rPr>
     </w:lvl>
-    <w:lvl w:ilvl="2" w:tplc="2C0A0005" w:tentative="1">
+    <w:lvl w:ilvl="2" w:tplc="2C0A0005">
       <w:start w:val="1"/>
       <w:numFmt w:val="bullet"/>
       <w:lvlText w:val=""/>
@@ -1882,32 +2878,130 @@
       </w:rPr>
     </w:lvl>
   </w:abstractNum>
+  <w:abstractNum w:abstractNumId="12" w15:restartNumberingAfterBreak="0">
+    <w:nsid w:val="72BD008C"/>
+    <w:multiLevelType w:val="hybridMultilevel"/>
+    <w:tmpl w:val="268E929E"/>
+    <w:lvl w:ilvl="0" w:tplc="2C0A0019">
+      <w:start w:val="1"/>
+      <w:numFmt w:val="lowerLetter"/>
+      <w:lvlText w:val="%1."/>
+      <w:lvlJc w:val="left"/>
+      <w:pPr>
+        <w:ind w:left="1440" w:hanging="360"/>
+      </w:pPr>
+    </w:lvl>
+    <w:lvl w:ilvl="1" w:tplc="2C0A0019" w:tentative="1">
+      <w:start w:val="1"/>
+      <w:numFmt w:val="lowerLetter"/>
+      <w:lvlText w:val="%2."/>
+      <w:lvlJc w:val="left"/>
+      <w:pPr>
+        <w:ind w:left="2160" w:hanging="360"/>
+      </w:pPr>
+    </w:lvl>
+    <w:lvl w:ilvl="2" w:tplc="2C0A001B" w:tentative="1">
+      <w:start w:val="1"/>
+      <w:numFmt w:val="lowerRoman"/>
+      <w:lvlText w:val="%3."/>
+      <w:lvlJc w:val="right"/>
+      <w:pPr>
+        <w:ind w:left="2880" w:hanging="180"/>
+      </w:pPr>
+    </w:lvl>
+    <w:lvl w:ilvl="3" w:tplc="2C0A000F" w:tentative="1">
+      <w:start w:val="1"/>
+      <w:numFmt w:val="decimal"/>
+      <w:lvlText w:val="%4."/>
+      <w:lvlJc w:val="left"/>
+      <w:pPr>
+        <w:ind w:left="3600" w:hanging="360"/>
+      </w:pPr>
+    </w:lvl>
+    <w:lvl w:ilvl="4" w:tplc="2C0A0019" w:tentative="1">
+      <w:start w:val="1"/>
+      <w:numFmt w:val="lowerLetter"/>
+      <w:lvlText w:val="%5."/>
+      <w:lvlJc w:val="left"/>
+      <w:pPr>
+        <w:ind w:left="4320" w:hanging="360"/>
+      </w:pPr>
+    </w:lvl>
+    <w:lvl w:ilvl="5" w:tplc="2C0A001B" w:tentative="1">
+      <w:start w:val="1"/>
+      <w:numFmt w:val="lowerRoman"/>
+      <w:lvlText w:val="%6."/>
+      <w:lvlJc w:val="right"/>
+      <w:pPr>
+        <w:ind w:left="5040" w:hanging="180"/>
+      </w:pPr>
+    </w:lvl>
+    <w:lvl w:ilvl="6" w:tplc="2C0A000F" w:tentative="1">
+      <w:start w:val="1"/>
+      <w:numFmt w:val="decimal"/>
+      <w:lvlText w:val="%7."/>
+      <w:lvlJc w:val="left"/>
+      <w:pPr>
+        <w:ind w:left="5760" w:hanging="360"/>
+      </w:pPr>
+    </w:lvl>
+    <w:lvl w:ilvl="7" w:tplc="2C0A0019" w:tentative="1">
+      <w:start w:val="1"/>
+      <w:numFmt w:val="lowerLetter"/>
+      <w:lvlText w:val="%8."/>
+      <w:lvlJc w:val="left"/>
+      <w:pPr>
+        <w:ind w:left="6480" w:hanging="360"/>
+      </w:pPr>
+    </w:lvl>
+    <w:lvl w:ilvl="8" w:tplc="2C0A001B" w:tentative="1">
+      <w:start w:val="1"/>
+      <w:numFmt w:val="lowerRoman"/>
+      <w:lvlText w:val="%9."/>
+      <w:lvlJc w:val="right"/>
+      <w:pPr>
+        <w:ind w:left="7200" w:hanging="180"/>
+      </w:pPr>
+    </w:lvl>
+  </w:abstractNum>
   <w:num w:numId="1">
+    <w:abstractNumId w:val="9"/>
+  </w:num>
+  <w:num w:numId="2">
+    <w:abstractNumId w:val="1"/>
+  </w:num>
+  <w:num w:numId="3">
+    <w:abstractNumId w:val="5"/>
+  </w:num>
+  <w:num w:numId="4">
+    <w:abstractNumId w:val="4"/>
+  </w:num>
+  <w:num w:numId="5">
+    <w:abstractNumId w:val="11"/>
+  </w:num>
+  <w:num w:numId="6">
+    <w:abstractNumId w:val="8"/>
+  </w:num>
+  <w:num w:numId="7">
+    <w:abstractNumId w:val="10"/>
+  </w:num>
+  <w:num w:numId="8">
     <w:abstractNumId w:val="6"/>
   </w:num>
-  <w:num w:numId="2">
+  <w:num w:numId="9">
+    <w:abstractNumId w:val="7"/>
+  </w:num>
+  <w:num w:numId="10">
     <w:abstractNumId w:val="0"/>
   </w:num>
-  <w:num w:numId="3">
-    <w:abstractNumId w:val="2"/>
-  </w:num>
-  <w:num w:numId="4">
-    <w:abstractNumId w:val="1"/>
-  </w:num>
-  <w:num w:numId="5">
-    <w:abstractNumId w:val="8"/>
-  </w:num>
-  <w:num w:numId="6">
-    <w:abstractNumId w:val="5"/>
-  </w:num>
-  <w:num w:numId="7">
-    <w:abstractNumId w:val="7"/>
-  </w:num>
-  <w:num w:numId="8">
+  <w:num w:numId="11">
     <w:abstractNumId w:val="3"/>
   </w:num>
-  <w:num w:numId="9">
-    <w:abstractNumId w:val="4"/>
+  <w:num w:numId="12">
+    <w:abstractNumId w:val="12"/>
+  </w:num>
+  <w:num w:numId="13">
+    <w:abstractNumId w:val="2"/>
   </w:num>
 </w:numbering>
 </file>
@@ -2310,7 +3404,7 @@
   <w:style w:type="paragraph" w:default="1" w:styleId="Normal">
     <w:name w:val="Normal"/>
     <w:qFormat/>
-    <w:rsid w:val="00C85F6A"/>
+    <w:rsid w:val="008D3729"/>
   </w:style>
   <w:style w:type="character" w:default="1" w:styleId="DefaultParagraphFont">
     <w:name w:val="Default Paragraph Font"/>
@@ -2349,6 +3443,45 @@
       <w:ind w:left="720"/>
       <w:contextualSpacing/>
     </w:pPr>
+  </w:style>
+  <w:style w:type="paragraph" w:styleId="FootnoteText">
+    <w:name w:val="footnote text"/>
+    <w:basedOn w:val="Normal"/>
+    <w:link w:val="FootnoteTextChar"/>
+    <w:uiPriority w:val="99"/>
+    <w:semiHidden/>
+    <w:unhideWhenUsed/>
+    <w:rsid w:val="004434E0"/>
+    <w:pPr>
+      <w:spacing w:after="0" w:line="240" w:lineRule="auto"/>
+    </w:pPr>
+    <w:rPr>
+      <w:sz w:val="20"/>
+      <w:szCs w:val="20"/>
+    </w:rPr>
+  </w:style>
+  <w:style w:type="character" w:customStyle="1" w:styleId="FootnoteTextChar">
+    <w:name w:val="Footnote Text Char"/>
+    <w:basedOn w:val="DefaultParagraphFont"/>
+    <w:link w:val="FootnoteText"/>
+    <w:uiPriority w:val="99"/>
+    <w:semiHidden/>
+    <w:rsid w:val="004434E0"/>
+    <w:rPr>
+      <w:sz w:val="20"/>
+      <w:szCs w:val="20"/>
+    </w:rPr>
+  </w:style>
+  <w:style w:type="character" w:styleId="FootnoteReference">
+    <w:name w:val="footnote reference"/>
+    <w:basedOn w:val="DefaultParagraphFont"/>
+    <w:uiPriority w:val="99"/>
+    <w:semiHidden/>
+    <w:unhideWhenUsed/>
+    <w:rsid w:val="004434E0"/>
+    <w:rPr>
+      <w:vertAlign w:val="superscript"/>
+    </w:rPr>
   </w:style>
 </w:styles>
 </file>

</xml_diff>

<commit_message>
(testing) add testing sprint3
</commit_message>
<xml_diff>
--- a/Test Exploratorio sprint 1.docx
+++ b/Test Exploratorio sprint 1.docx
@@ -42,6 +42,24 @@
           <w:u w:val="single"/>
         </w:rPr>
         <w:t>Wallet</w:t>
+      </w:r>
+    </w:p>
+    <w:p>
+      <w:r>
+        <w:t xml:space="preserve">Todos los archivos referentes al test se encuentran en la carpeta </w:t>
+      </w:r>
+    </w:p>
+    <w:p>
+      <w:r>
+        <w:t>/test/java/.</w:t>
+      </w:r>
+      <w:proofErr w:type="spellStart"/>
+      <w:r>
+        <w:t>com.example</w:t>
+      </w:r>
+      <w:proofErr w:type="spellEnd"/>
+      <w:r>
+        <w:t>…</w:t>
       </w:r>
     </w:p>
     <w:p/>
@@ -885,10 +903,7 @@
         </w:numPr>
       </w:pPr>
       <w:r>
-        <w:t xml:space="preserve">Microservicio: </w:t>
-      </w:r>
-      <w:r>
-        <w:t>SafeWallet-UserDataFull.</w:t>
+        <w:t>Microservicio: SafeWallet-UserDataFull.</w:t>
       </w:r>
     </w:p>
     <w:p>
@@ -982,10 +997,7 @@
         </w:numPr>
       </w:pPr>
       <w:r>
-        <w:t>Resultado: Passed</w:t>
-      </w:r>
-      <w:r>
-        <w:t xml:space="preserve"> </w:t>
+        <w:t xml:space="preserve">Resultado: Passed </w:t>
       </w:r>
     </w:p>
     <w:p>
@@ -1246,6 +1258,7 @@
         <w:t xml:space="preserve"> de </w:t>
       </w:r>
       <w:proofErr w:type="spellStart"/>
+      <w:proofErr w:type="gramStart"/>
       <w:r>
         <w:t>Keycloack</w:t>
       </w:r>
@@ -1254,7 +1267,11 @@
         <w:t xml:space="preserve"> </w:t>
       </w:r>
       <w:r>
-        <w:t xml:space="preserve"> con REST ASSURE </w:t>
+        <w:t xml:space="preserve"> con</w:t>
+      </w:r>
+      <w:proofErr w:type="gramEnd"/>
+      <w:r>
+        <w:t xml:space="preserve"> REST ASSURE </w:t>
       </w:r>
       <w:r>
         <w:t xml:space="preserve">que nos permiten </w:t>

</xml_diff>